<commit_message>
threats finished. really this time
</commit_message>
<xml_diff>
--- a/lab3 threats (1).docx
+++ b/lab3 threats (1).docx
@@ -336,7 +336,15 @@
             </w:pPr>
             <w:r>
               <w:rPr/>
-              <w:t>4.4 Create contact</w:t>
+              <w:t>4.</w:t>
+            </w:r>
+            <w:r>
+              <w:rPr/>
+              <w:t>3</w:t>
+            </w:r>
+            <w:r>
+              <w:rPr/>
+              <w:t xml:space="preserve"> Create contact</w:t>
             </w:r>
           </w:p>
         </w:tc>
@@ -468,7 +476,15 @@
             </w:pPr>
             <w:r>
               <w:rPr/>
-              <w:t>A hack app pretending to be Contact Manager and creates a fake contact (4.4) which is displayed to the User with either the correct or incorrect contact information as desired by the hacker’s programming.</w:t>
+              <w:t>A hack app pretending to be Contact Manager and creates a fake contact (4.</w:t>
+            </w:r>
+            <w:r>
+              <w:rPr/>
+              <w:t>3</w:t>
+            </w:r>
+            <w:r>
+              <w:rPr/>
+              <w:t>) which is displayed to the User with either the correct or incorrect contact information as desired by the hacker’s programming.</w:t>
             </w:r>
           </w:p>
         </w:tc>
@@ -551,7 +567,15 @@
             </w:pPr>
             <w:r>
               <w:rPr/>
-              <w:t>4.2 Open ContactManager</w:t>
+              <w:t>4.</w:t>
+            </w:r>
+            <w:r>
+              <w:rPr/>
+              <w:t>1</w:t>
+            </w:r>
+            <w:r>
+              <w:rPr/>
+              <w:t xml:space="preserve"> Open ContactManager</w:t>
             </w:r>
           </w:p>
         </w:tc>
@@ -571,7 +595,15 @@
             </w:pPr>
             <w:r>
               <w:rPr/>
-              <w:t>A snuck malware may modify features of “Open ContactManager”.</w:t>
+              <w:t>A snuck malware may modify features of “</w:t>
+            </w:r>
+            <w:r>
+              <w:rPr/>
+              <w:t>Launch Mapbox contact page</w:t>
+            </w:r>
+            <w:r>
+              <w:rPr/>
+              <w:t>”.</w:t>
             </w:r>
           </w:p>
         </w:tc>
@@ -963,7 +995,15 @@
             </w:pPr>
             <w:r>
               <w:rPr/>
-              <w:t>Data flow: Location contact info (from 4.1 to 4.2 Open ContactManager)</w:t>
+              <w:t xml:space="preserve">Data flow: Location contact info (from 4.1 to </w:t>
+            </w:r>
+            <w:r>
+              <w:rPr/>
+              <w:t>Android system</w:t>
+            </w:r>
+            <w:r>
+              <w:rPr/>
+              <w:t>)</w:t>
             </w:r>
           </w:p>
         </w:tc>
@@ -1334,7 +1374,23 @@
             </w:pPr>
             <w:r>
               <w:rPr/>
-              <w:t>Data flow: Location contact info (from 4.1 to 4.2 Open ContactManager)</w:t>
+              <w:t xml:space="preserve">Data flow: Location contact info (from </w:t>
+            </w:r>
+            <w:r>
+              <w:rPr/>
+              <w:t>Android system</w:t>
+            </w:r>
+            <w:r>
+              <w:rPr/>
+              <w:t xml:space="preserve"> to 4.2 </w:t>
+            </w:r>
+            <w:r>
+              <w:rPr/>
+              <w:t>Fill in contact info in ContactManager</w:t>
+            </w:r>
+            <w:r>
+              <w:rPr/>
+              <w:t>)</w:t>
             </w:r>
           </w:p>
         </w:tc>
@@ -1661,7 +1717,11 @@
             </w:pPr>
             <w:r>
               <w:rPr/>
-              <w:t>4.2 Open ContactManager</w:t>
+              <w:t xml:space="preserve">4.2 </w:t>
+            </w:r>
+            <w:r>
+              <w:rPr/>
+              <w:t>Fill in contact info in ContactManager</w:t>
             </w:r>
           </w:p>
         </w:tc>

</xml_diff>